<commit_message>
Cập nhật file hướng dẫn
</commit_message>
<xml_diff>
--- a/Hướng dẫn.docx
+++ b/Hướng dẫn.docx
@@ -23,8 +23,6 @@
         </w:rPr>
         <w:t>HƯỚNG DẪN</w:t>
       </w:r>
-      <w:bookmarkStart w:id="0" w:name="_GoBack"/>
-      <w:bookmarkEnd w:id="0"/>
     </w:p>
     <w:p>
       <w:pPr>
@@ -78,17 +76,7 @@
           <w:sz w:val="26"/>
           <w:szCs w:val="26"/>
         </w:rPr>
-        <w:t>ConnectionString</w:t>
-      </w:r>
-      <w:r>
-        <w:rPr>
-          <w:rFonts w:ascii="Times New Roman" w:hAnsi="Times New Roman" w:cs="Times New Roman"/>
-          <w:b/>
-          <w:i/>
-          <w:sz w:val="26"/>
-          <w:szCs w:val="26"/>
-        </w:rPr>
-        <w:t>:</w:t>
+        <w:t>ConnectionString:</w:t>
       </w:r>
       <w:r>
         <w:rPr>
@@ -121,7 +109,7 @@
           <w:sz w:val="26"/>
           <w:szCs w:val="26"/>
         </w:rPr>
-        <w:t>Thêm</w:t>
+        <w:t>Thêm thư việ</w:t>
       </w:r>
       <w:r>
         <w:rPr>
@@ -131,17 +119,262 @@
           <w:sz w:val="26"/>
           <w:szCs w:val="26"/>
         </w:rPr>
-        <w:t xml:space="preserve"> thư việ</w:t>
-      </w:r>
-      <w:r>
-        <w:rPr>
-          <w:rFonts w:ascii="Times New Roman" w:hAnsi="Times New Roman" w:cs="Times New Roman"/>
-          <w:b/>
-          <w:i/>
-          <w:sz w:val="26"/>
-          <w:szCs w:val="26"/>
-        </w:rPr>
         <w:t xml:space="preserve">n Microsoft.Core: </w:t>
+      </w:r>
+      <w:r>
+        <w:rPr>
+          <w:rFonts w:ascii="Times New Roman" w:hAnsi="Times New Roman" w:cs="Times New Roman"/>
+          <w:sz w:val="26"/>
+          <w:szCs w:val="26"/>
+        </w:rPr>
+        <w:t xml:space="preserve">GUI </w:t>
+      </w:r>
+      <w:r>
+        <w:rPr>
+          <w:rFonts w:ascii="Times New Roman" w:hAnsi="Times New Roman" w:cs="Times New Roman"/>
+          <w:sz w:val="26"/>
+          <w:szCs w:val="26"/>
+        </w:rPr>
+        <w:sym w:font="Wingdings" w:char="F0E0"/>
+      </w:r>
+      <w:r>
+        <w:rPr>
+          <w:rFonts w:ascii="Times New Roman" w:hAnsi="Times New Roman" w:cs="Times New Roman"/>
+          <w:sz w:val="26"/>
+          <w:szCs w:val="26"/>
+        </w:rPr>
+        <w:t xml:space="preserve"> References </w:t>
+      </w:r>
+      <w:r>
+        <w:rPr>
+          <w:rFonts w:ascii="Times New Roman" w:hAnsi="Times New Roman" w:cs="Times New Roman"/>
+          <w:sz w:val="26"/>
+          <w:szCs w:val="26"/>
+        </w:rPr>
+        <w:sym w:font="Wingdings" w:char="F0E0"/>
+      </w:r>
+      <w:r>
+        <w:rPr>
+          <w:rFonts w:ascii="Times New Roman" w:hAnsi="Times New Roman" w:cs="Times New Roman"/>
+          <w:sz w:val="26"/>
+          <w:szCs w:val="26"/>
+        </w:rPr>
+        <w:t xml:space="preserve"> Add reference </w:t>
+      </w:r>
+      <w:r>
+        <w:rPr>
+          <w:rFonts w:ascii="Times New Roman" w:hAnsi="Times New Roman" w:cs="Times New Roman"/>
+          <w:sz w:val="26"/>
+          <w:szCs w:val="26"/>
+        </w:rPr>
+        <w:sym w:font="Wingdings" w:char="F0E0"/>
+      </w:r>
+      <w:r>
+        <w:rPr>
+          <w:rFonts w:ascii="Times New Roman" w:hAnsi="Times New Roman" w:cs="Times New Roman"/>
+          <w:sz w:val="26"/>
+          <w:szCs w:val="26"/>
+        </w:rPr>
+        <w:t xml:space="preserve"> Thẻ COM </w:t>
+      </w:r>
+      <w:r>
+        <w:rPr>
+          <w:rFonts w:ascii="Times New Roman" w:hAnsi="Times New Roman" w:cs="Times New Roman"/>
+          <w:sz w:val="26"/>
+          <w:szCs w:val="26"/>
+        </w:rPr>
+        <w:sym w:font="Wingdings" w:char="F0E0"/>
+      </w:r>
+      <w:r>
+        <w:rPr>
+          <w:rFonts w:ascii="Times New Roman" w:hAnsi="Times New Roman" w:cs="Times New Roman"/>
+          <w:sz w:val="26"/>
+          <w:szCs w:val="26"/>
+        </w:rPr>
+        <w:t xml:space="preserve"> Microsoft Excel 15.0</w:t>
+      </w:r>
+      <w:r>
+        <w:rPr>
+          <w:rFonts w:ascii="Times New Roman" w:hAnsi="Times New Roman" w:cs="Times New Roman"/>
+          <w:sz w:val="26"/>
+          <w:szCs w:val="26"/>
+        </w:rPr>
+        <w:t>/14.0</w:t>
+      </w:r>
+      <w:r>
+        <w:rPr>
+          <w:rFonts w:ascii="Times New Roman" w:hAnsi="Times New Roman" w:cs="Times New Roman"/>
+          <w:sz w:val="26"/>
+          <w:szCs w:val="26"/>
+        </w:rPr>
+        <w:t xml:space="preserve"> Object Library</w:t>
+      </w:r>
+      <w:r>
+        <w:rPr>
+          <w:rFonts w:ascii="Times New Roman" w:hAnsi="Times New Roman" w:cs="Times New Roman"/>
+          <w:sz w:val="26"/>
+          <w:szCs w:val="26"/>
+        </w:rPr>
+        <w:t xml:space="preserve">. </w:t>
+      </w:r>
+      <w:r>
+        <w:rPr>
+          <w:rFonts w:ascii="Times New Roman" w:hAnsi="Times New Roman" w:cs="Times New Roman"/>
+          <w:sz w:val="26"/>
+          <w:szCs w:val="26"/>
+        </w:rPr>
+        <w:t>Việc thêm thư viện này đã được thực hiện sẵn</w:t>
+      </w:r>
+      <w:r>
+        <w:rPr>
+          <w:rFonts w:ascii="Times New Roman" w:hAnsi="Times New Roman" w:cs="Times New Roman"/>
+          <w:sz w:val="26"/>
+          <w:szCs w:val="26"/>
+        </w:rPr>
+        <w:t>,</w:t>
+      </w:r>
+      <w:r>
+        <w:rPr>
+          <w:rFonts w:ascii="Times New Roman" w:hAnsi="Times New Roman" w:cs="Times New Roman"/>
+          <w:sz w:val="26"/>
+          <w:szCs w:val="26"/>
+        </w:rPr>
+        <w:t xml:space="preserve"> chỉ khi nào máy checkout không xuất file được</w:t>
+      </w:r>
+      <w:r>
+        <w:rPr>
+          <w:rFonts w:ascii="Times New Roman" w:hAnsi="Times New Roman" w:cs="Times New Roman"/>
+          <w:sz w:val="26"/>
+          <w:szCs w:val="26"/>
+        </w:rPr>
+        <w:t xml:space="preserve"> </w:t>
+      </w:r>
+      <w:r>
+        <w:rPr>
+          <w:rFonts w:ascii="Times New Roman" w:hAnsi="Times New Roman" w:cs="Times New Roman"/>
+          <w:sz w:val="26"/>
+          <w:szCs w:val="26"/>
+        </w:rPr>
+        <w:t>(</w:t>
+      </w:r>
+      <w:r>
+        <w:rPr>
+          <w:rFonts w:ascii="Times New Roman" w:hAnsi="Times New Roman" w:cs="Times New Roman"/>
+          <w:sz w:val="26"/>
+          <w:szCs w:val="26"/>
+        </w:rPr>
+        <w:t>do khác phiên bả</w:t>
+      </w:r>
+      <w:r>
+        <w:rPr>
+          <w:rFonts w:ascii="Times New Roman" w:hAnsi="Times New Roman" w:cs="Times New Roman"/>
+          <w:sz w:val="26"/>
+          <w:szCs w:val="26"/>
+        </w:rPr>
+        <w:t>n)</w:t>
+      </w:r>
+      <w:bookmarkStart w:id="0" w:name="_GoBack"/>
+      <w:bookmarkEnd w:id="0"/>
+      <w:r>
+        <w:rPr>
+          <w:rFonts w:ascii="Times New Roman" w:hAnsi="Times New Roman" w:cs="Times New Roman"/>
+          <w:sz w:val="26"/>
+          <w:szCs w:val="26"/>
+        </w:rPr>
+        <w:t xml:space="preserve"> mớ</w:t>
+      </w:r>
+      <w:r>
+        <w:rPr>
+          <w:rFonts w:ascii="Times New Roman" w:hAnsi="Times New Roman" w:cs="Times New Roman"/>
+          <w:sz w:val="26"/>
+          <w:szCs w:val="26"/>
+        </w:rPr>
+        <w:t xml:space="preserve">i </w:t>
+      </w:r>
+      <w:r>
+        <w:rPr>
+          <w:rFonts w:ascii="Times New Roman" w:hAnsi="Times New Roman" w:cs="Times New Roman"/>
+          <w:sz w:val="26"/>
+          <w:szCs w:val="26"/>
+        </w:rPr>
+        <w:t>phải thê</w:t>
+      </w:r>
+      <w:r>
+        <w:rPr>
+          <w:rFonts w:ascii="Times New Roman" w:hAnsi="Times New Roman" w:cs="Times New Roman"/>
+          <w:sz w:val="26"/>
+          <w:szCs w:val="26"/>
+        </w:rPr>
+        <w:t>m lại</w:t>
+      </w:r>
+      <w:r>
+        <w:rPr>
+          <w:rFonts w:ascii="Times New Roman" w:hAnsi="Times New Roman" w:cs="Times New Roman"/>
+          <w:sz w:val="26"/>
+          <w:szCs w:val="26"/>
+        </w:rPr>
+        <w:t>.</w:t>
+      </w:r>
+    </w:p>
+    <w:p>
+      <w:pPr>
+        <w:autoSpaceDE w:val="0"/>
+        <w:autoSpaceDN w:val="0"/>
+        <w:adjustRightInd w:val="0"/>
+        <w:spacing w:before="120" w:after="120" w:line="240" w:lineRule="auto"/>
+        <w:ind w:firstLine="270"/>
+        <w:jc w:val="center"/>
+        <w:rPr>
+          <w:rFonts w:ascii="Times New Roman" w:hAnsi="Times New Roman" w:cs="Times New Roman"/>
+          <w:sz w:val="26"/>
+          <w:szCs w:val="26"/>
+        </w:rPr>
+      </w:pPr>
+      <w:r>
+        <w:rPr>
+          <w:noProof/>
+        </w:rPr>
+        <w:drawing>
+          <wp:inline distT="0" distB="0" distL="0" distR="0" wp14:anchorId="70538FBC" wp14:editId="50BE0E0A">
+            <wp:extent cx="5398477" cy="3153726"/>
+            <wp:effectExtent l="0" t="0" r="0" b="8890"/>
+            <wp:docPr id="3" name="Picture 3"/>
+            <wp:cNvGraphicFramePr>
+              <a:graphicFrameLocks xmlns:a="http://schemas.openxmlformats.org/drawingml/2006/main" noChangeAspect="1"/>
+            </wp:cNvGraphicFramePr>
+            <a:graphic xmlns:a="http://schemas.openxmlformats.org/drawingml/2006/main">
+              <a:graphicData uri="http://schemas.openxmlformats.org/drawingml/2006/picture">
+                <pic:pic xmlns:pic="http://schemas.openxmlformats.org/drawingml/2006/picture">
+                  <pic:nvPicPr>
+                    <pic:cNvPr id="3" name="56CE736.tmp"/>
+                    <pic:cNvPicPr/>
+                  </pic:nvPicPr>
+                  <pic:blipFill>
+                    <a:blip r:embed="rId5">
+                      <a:extLst>
+                        <a:ext uri="{28A0092B-C50C-407E-A947-70E740481C1C}">
+                          <a14:useLocalDpi xmlns:a14="http://schemas.microsoft.com/office/drawing/2010/main" val="0"/>
+                        </a:ext>
+                      </a:extLst>
+                    </a:blip>
+                    <a:stretch>
+                      <a:fillRect/>
+                    </a:stretch>
+                  </pic:blipFill>
+                  <pic:spPr>
+                    <a:xfrm>
+                      <a:off x="0" y="0"/>
+                      <a:ext cx="5414181" cy="3162900"/>
+                    </a:xfrm>
+                    <a:prstGeom prst="rect">
+                      <a:avLst/>
+                    </a:prstGeom>
+                  </pic:spPr>
+                </pic:pic>
+              </a:graphicData>
+            </a:graphic>
+          </wp:inline>
+        </w:drawing>
       </w:r>
     </w:p>
     <w:p>
@@ -174,55 +407,23 @@
           <w:sz w:val="26"/>
           <w:szCs w:val="26"/>
         </w:rPr>
-        <w:t xml:space="preserve"> dòng 453, 454 </w:t>
-      </w:r>
-      <w:r>
-        <w:rPr>
-          <w:rFonts w:ascii="Times New Roman" w:hAnsi="Times New Roman" w:cs="Times New Roman"/>
-          <w:sz w:val="26"/>
-          <w:szCs w:val="26"/>
-        </w:rPr>
-        <w:t xml:space="preserve">hàm ExportToExcel </w:t>
-      </w:r>
-      <w:r>
-        <w:rPr>
-          <w:rFonts w:ascii="Times New Roman" w:hAnsi="Times New Roman" w:cs="Times New Roman"/>
-          <w:sz w:val="26"/>
-          <w:szCs w:val="26"/>
-        </w:rPr>
-        <w:t>tập tin FormDonHang.cs. Hai</w:t>
-      </w:r>
-      <w:r>
-        <w:rPr>
-          <w:rFonts w:ascii="Times New Roman" w:hAnsi="Times New Roman" w:cs="Times New Roman"/>
-          <w:sz w:val="26"/>
-          <w:szCs w:val="26"/>
-        </w:rPr>
-        <w:t xml:space="preserve"> file ảnh logo.jpg và flag.jpg trong thư mụ</w:t>
-      </w:r>
-      <w:r>
-        <w:rPr>
-          <w:rFonts w:ascii="Times New Roman" w:hAnsi="Times New Roman" w:cs="Times New Roman"/>
-          <w:sz w:val="26"/>
-          <w:szCs w:val="26"/>
-        </w:rPr>
-        <w:t>c D</w:t>
-      </w:r>
-      <w:r>
-        <w:rPr>
-          <w:rFonts w:ascii="Times New Roman" w:hAnsi="Times New Roman" w:cs="Times New Roman"/>
-          <w:sz w:val="26"/>
-          <w:szCs w:val="26"/>
-        </w:rPr>
-        <w:t>atabase</w:t>
-      </w:r>
-      <w:r>
-        <w:rPr>
-          <w:rFonts w:ascii="Times New Roman" w:hAnsi="Times New Roman" w:cs="Times New Roman"/>
-          <w:sz w:val="26"/>
-          <w:szCs w:val="26"/>
-        </w:rPr>
-        <w:t>.</w:t>
+        <w:t xml:space="preserve"> dòng 453, 454 hàm ExportToExcel tập tin FormDonHang.cs</w:t>
+      </w:r>
+      <w:r>
+        <w:rPr>
+          <w:rFonts w:ascii="Times New Roman" w:hAnsi="Times New Roman" w:cs="Times New Roman"/>
+          <w:sz w:val="26"/>
+          <w:szCs w:val="26"/>
+        </w:rPr>
+        <w:t xml:space="preserve"> thư mục GUI</w:t>
+      </w:r>
+      <w:r>
+        <w:rPr>
+          <w:rFonts w:ascii="Times New Roman" w:hAnsi="Times New Roman" w:cs="Times New Roman"/>
+          <w:sz w:val="26"/>
+          <w:szCs w:val="26"/>
+        </w:rPr>
+        <w:t>. Hai file ảnh logo.jpg và flag.jpg trong thư mục Database.</w:t>
       </w:r>
     </w:p>
     <w:p>
@@ -230,29 +431,6 @@
         <w:tabs>
           <w:tab w:val="left" w:pos="8440"/>
         </w:tabs>
-        <w:autoSpaceDE w:val="0"/>
-        <w:autoSpaceDN w:val="0"/>
-        <w:adjustRightInd w:val="0"/>
-        <w:spacing w:before="120" w:after="120" w:line="240" w:lineRule="auto"/>
-        <w:ind w:firstLine="270"/>
-        <w:jc w:val="both"/>
-        <w:rPr>
-          <w:rFonts w:ascii="Times New Roman" w:hAnsi="Times New Roman" w:cs="Times New Roman"/>
-          <w:sz w:val="26"/>
-          <w:szCs w:val="26"/>
-        </w:rPr>
-      </w:pPr>
-      <w:r>
-        <w:rPr>
-          <w:rFonts w:ascii="Times New Roman" w:hAnsi="Times New Roman" w:cs="Times New Roman"/>
-          <w:sz w:val="26"/>
-          <w:szCs w:val="26"/>
-        </w:rPr>
-        <w:tab/>
-      </w:r>
-    </w:p>
-    <w:p>
-      <w:pPr>
         <w:autoSpaceDE w:val="0"/>
         <w:autoSpaceDN w:val="0"/>
         <w:adjustRightInd w:val="0"/>
@@ -290,6 +468,32 @@
 
 <file path=word/numbering.xml><?xml version="1.0" encoding="utf-8"?>
 <w:numbering xmlns:wpc="http://schemas.microsoft.com/office/word/2010/wordprocessingCanvas" xmlns:mc="http://schemas.openxmlformats.org/markup-compatibility/2006" xmlns:o="urn:schemas-microsoft-com:office:office" xmlns:r="http://schemas.openxmlformats.org/officeDocument/2006/relationships" xmlns:m="http://schemas.openxmlformats.org/officeDocument/2006/math" xmlns:v="urn:schemas-microsoft-com:vml" xmlns:wp14="http://schemas.microsoft.com/office/word/2010/wordprocessingDrawing" xmlns:wp="http://schemas.openxmlformats.org/drawingml/2006/wordprocessingDrawing" xmlns:w10="urn:schemas-microsoft-com:office:word" xmlns:w="http://schemas.openxmlformats.org/wordprocessingml/2006/main" xmlns:w14="http://schemas.microsoft.com/office/word/2010/wordml" xmlns:w15="http://schemas.microsoft.com/office/word/2012/wordml" xmlns:wpg="http://schemas.microsoft.com/office/word/2010/wordprocessingGroup" xmlns:wpi="http://schemas.microsoft.com/office/word/2010/wordprocessingInk" xmlns:wne="http://schemas.microsoft.com/office/word/2006/wordml" xmlns:wps="http://schemas.microsoft.com/office/word/2010/wordprocessingShape" mc:Ignorable="w14 w15 wp14">
+  <w:numPicBullet w:numPicBulletId="0">
+    <w:pict>
+      <v:shapetype id="_x0000_t75" coordsize="21600,21600" o:spt="75" o:preferrelative="t" path="m@4@5l@4@11@9@11@9@5xe" filled="f" stroked="f">
+        <v:stroke joinstyle="miter"/>
+        <v:formulas>
+          <v:f eqn="if lineDrawn pixelLineWidth 0"/>
+          <v:f eqn="sum @0 1 0"/>
+          <v:f eqn="sum 0 0 @1"/>
+          <v:f eqn="prod @2 1 2"/>
+          <v:f eqn="prod @3 21600 pixelWidth"/>
+          <v:f eqn="prod @3 21600 pixelHeight"/>
+          <v:f eqn="sum @0 0 1"/>
+          <v:f eqn="prod @6 1 2"/>
+          <v:f eqn="prod @7 21600 pixelWidth"/>
+          <v:f eqn="sum @8 21600 0"/>
+          <v:f eqn="prod @7 21600 pixelHeight"/>
+          <v:f eqn="sum @10 21600 0"/>
+        </v:formulas>
+        <v:path o:extrusionok="f" gradientshapeok="t" o:connecttype="rect"/>
+        <o:lock v:ext="edit" aspectratio="t"/>
+      </v:shapetype>
+      <v:shape id="_x0000_i1036" type="#_x0000_t75" style="width:11.25pt;height:11.25pt" o:bullet="t">
+        <v:imagedata r:id="rId1" o:title="msoE512"/>
+      </v:shape>
+    </w:pict>
+  </w:numPicBullet>
   <w:abstractNum w:abstractNumId="0">
     <w:nsid w:val="3D2444E7"/>
     <w:multiLevelType w:val="hybridMultilevel"/>

</xml_diff>